<commit_message>
HW4 part 3 - Report updated, fixed bug in manual features, need to test the run on test part
</commit_message>
<xml_diff>
--- a/HW4/aml_hw4_report_part3.docx
+++ b/HW4/aml_hw4_report_part3.docx
@@ -117,6 +117,44 @@
         </w:rPr>
         <w:t>is that the tweet original distribution is different between the sources.</w:t>
       </w:r>
+      <w:r>
+        <w:rPr>
+          <w:lang w:val="en-US"/>
+        </w:rPr>
+        <w:t xml:space="preserve">       We decided to try two models on this problem: one that processes only text, and one that takes hand-crafted features into account as well.    Each model was trained on a train set and tested on a validation set.</w:t>
+      </w:r>
+    </w:p>
+    <w:p>
+      <w:pPr>
+        <w:rPr>
+          <w:lang w:val="en-US"/>
+        </w:rPr>
+      </w:pPr>
+      <w:r>
+        <w:rPr>
+          <w:lang w:val="en-US"/>
+        </w:rPr>
+        <w:t>The selected model and configuration (Classifier2, trained for 1</w:t>
+      </w:r>
+      <w:r>
+        <w:rPr>
+          <w:lang w:val="en-US"/>
+        </w:rPr>
+        <w:t>4</w:t>
+      </w:r>
+      <w:r>
+        <w:rPr>
+          <w:lang w:val="en-US"/>
+        </w:rPr>
+        <w:t xml:space="preserve"> epochs) was then trained on the entire dataset (train + validation) before running inference on the test set. </w:t>
+      </w:r>
+    </w:p>
+    <w:p>
+      <w:pPr>
+        <w:rPr>
+          <w:lang w:val="en-US"/>
+        </w:rPr>
+      </w:pPr>
     </w:p>
     <w:p>
       <w:pPr>
@@ -135,7 +173,19 @@
         <w:rPr>
           <w:lang w:val="en-US"/>
         </w:rPr>
-        <w:t>+ custom FC classifier on tweet text only</w:t>
+        <w:t xml:space="preserve">+ custom FC </w:t>
+      </w:r>
+      <w:r>
+        <w:rPr>
+          <w:lang w:val="en-US"/>
+        </w:rPr>
+        <w:t>layer,</w:t>
+      </w:r>
+      <w:r>
+        <w:rPr>
+          <w:lang w:val="en-US"/>
+        </w:rPr>
+        <w:t xml:space="preserve"> on tweet text only</w:t>
       </w:r>
     </w:p>
     <w:p>
@@ -150,19 +200,17 @@
         </w:rPr>
         <w:t xml:space="preserve">This classifier passes the tweets text in a </w:t>
       </w:r>
-      <w:proofErr w:type="spellStart"/>
-      <w:r>
-        <w:rPr>
-          <w:lang w:val="en-US"/>
-        </w:rPr>
-        <w:t>bert</w:t>
-      </w:r>
-      <w:proofErr w:type="spellEnd"/>
-      <w:r>
-        <w:rPr>
-          <w:lang w:val="en-US"/>
-        </w:rPr>
-        <w:t xml:space="preserve"> model, passes the last hidden state through mean pooling to reduce one dimension, then uses an FC layer for classification.</w:t>
+      <w:r>
+        <w:rPr>
+          <w:lang w:val="en-US"/>
+        </w:rPr>
+        <w:t>B</w:t>
+      </w:r>
+      <w:r>
+        <w:rPr>
+          <w:lang w:val="en-US"/>
+        </w:rPr>
+        <w:t>ert model, passes the last hidden state through mean pooling to reduce one dimension, then uses an FC layer for classification.</w:t>
       </w:r>
       <w:r>
         <w:rPr>
@@ -239,13 +287,6 @@
     <w:p>
       <w:pPr>
         <w:rPr>
-          <w:lang w:val="en-US"/>
-        </w:rPr>
-      </w:pPr>
-    </w:p>
-    <w:p>
-      <w:pPr>
-        <w:rPr>
           <w:b/>
           <w:bCs/>
           <w:lang w:val="en-US"/>
@@ -305,57 +346,12 @@
           <w:lang w:val="en-US"/>
         </w:rPr>
       </w:pPr>
-    </w:p>
-    <w:p>
-      <w:pPr>
+      <w:r>
         <w:rPr>
           <w:b/>
           <w:bCs/>
           <w:lang w:val="en-US"/>
         </w:rPr>
-      </w:pPr>
-    </w:p>
-    <w:p>
-      <w:pPr>
-        <w:rPr>
-          <w:b/>
-          <w:bCs/>
-          <w:lang w:val="en-US"/>
-        </w:rPr>
-      </w:pPr>
-    </w:p>
-    <w:p>
-      <w:pPr>
-        <w:rPr>
-          <w:b/>
-          <w:bCs/>
-          <w:lang w:val="en-US"/>
-        </w:rPr>
-      </w:pPr>
-    </w:p>
-    <w:p>
-      <w:pPr>
-        <w:rPr>
-          <w:b/>
-          <w:bCs/>
-          <w:lang w:val="en-US"/>
-        </w:rPr>
-      </w:pPr>
-    </w:p>
-    <w:p>
-      <w:pPr>
-        <w:rPr>
-          <w:b/>
-          <w:bCs/>
-          <w:lang w:val="en-US"/>
-        </w:rPr>
-      </w:pPr>
-      <w:r>
-        <w:rPr>
-          <w:b/>
-          <w:bCs/>
-          <w:lang w:val="en-US"/>
-        </w:rPr>
         <w:t>Train / Validation performance:</w:t>
       </w:r>
     </w:p>
@@ -371,9 +367,9 @@
           <w:lang w:val="en-US"/>
         </w:rPr>
         <w:drawing>
-          <wp:inline distT="0" distB="0" distL="0" distR="0" wp14:anchorId="0CC4C5DD" wp14:editId="073AC000">
-            <wp:extent cx="3067050" cy="4831978"/>
-            <wp:effectExtent l="0" t="0" r="0" b="6985"/>
+          <wp:inline distT="0" distB="0" distL="0" distR="0" wp14:anchorId="0CC4C5DD" wp14:editId="22B1ABD8">
+            <wp:extent cx="3105150" cy="4892003"/>
+            <wp:effectExtent l="0" t="0" r="0" b="4445"/>
             <wp:docPr id="1" name="Picture 1"/>
             <wp:cNvGraphicFramePr>
               <a:graphicFrameLocks xmlns:a="http://schemas.openxmlformats.org/drawingml/2006/main" noChangeAspect="1"/>
@@ -394,7 +390,7 @@
                   <pic:spPr>
                     <a:xfrm>
                       <a:off x="0" y="0"/>
-                      <a:ext cx="3139254" cy="4945731"/>
+                      <a:ext cx="3178812" cy="5008054"/>
                     </a:xfrm>
                     <a:prstGeom prst="rect">
                       <a:avLst/>
@@ -418,8 +414,8 @@
           <w:lang w:val="en-US"/>
         </w:rPr>
         <w:drawing>
-          <wp:inline distT="0" distB="0" distL="0" distR="0" wp14:anchorId="4951FC43" wp14:editId="58D0B476">
-            <wp:extent cx="3124200" cy="2864572"/>
+          <wp:inline distT="0" distB="0" distL="0" distR="0" wp14:anchorId="4951FC43" wp14:editId="4DEDC59C">
+            <wp:extent cx="3200400" cy="2934440"/>
             <wp:effectExtent l="0" t="0" r="0" b="0"/>
             <wp:docPr id="7" name="Picture 7"/>
             <wp:cNvGraphicFramePr>
@@ -441,7 +437,7 @@
                   <pic:spPr>
                     <a:xfrm>
                       <a:off x="0" y="0"/>
-                      <a:ext cx="3151148" cy="2889281"/>
+                      <a:ext cx="3229607" cy="2961220"/>
                     </a:xfrm>
                     <a:prstGeom prst="rect">
                       <a:avLst/>
@@ -504,16 +500,26 @@
         <w:rPr>
           <w:lang w:val="en-US"/>
         </w:rPr>
-        <w:t xml:space="preserve">Both inputs (a) and (b) are then concatenated and the </w:t>
-      </w:r>
-      <w:proofErr w:type="spellStart"/>
-      <w:r>
-        <w:rPr>
-          <w:lang w:val="en-US"/>
-        </w:rPr>
-        <w:t>concat</w:t>
-      </w:r>
-      <w:proofErr w:type="spellEnd"/>
+        <w:t xml:space="preserve">Both inputs (a) and (b) are then concatenated </w:t>
+      </w:r>
+      <w:r>
+        <w:rPr>
+          <w:lang w:val="en-US"/>
+        </w:rPr>
+        <w:t xml:space="preserve">to a single vector, </w:t>
+      </w:r>
+      <w:r>
+        <w:rPr>
+          <w:lang w:val="en-US"/>
+        </w:rPr>
+        <w:t>the concat</w:t>
+      </w:r>
+      <w:r>
+        <w:rPr>
+          <w:lang w:val="en-US"/>
+        </w:rPr>
+        <w:t>enated</w:t>
+      </w:r>
       <w:r>
         <w:rPr>
           <w:lang w:val="en-US"/>
@@ -530,14 +536,42 @@
     <w:p>
       <w:pPr>
         <w:rPr>
-          <w:lang w:val="en-US"/>
-        </w:rPr>
-      </w:pPr>
-      <w:r>
-        <w:rPr>
-          <w:lang w:val="en-US"/>
-        </w:rPr>
-        <w:t>Hand-crafted Attributes:</w:t>
+          <w:b/>
+          <w:bCs/>
+          <w:lang w:val="en-US"/>
+        </w:rPr>
+      </w:pPr>
+      <w:r>
+        <w:rPr>
+          <w:b/>
+          <w:bCs/>
+          <w:lang w:val="en-US"/>
+        </w:rPr>
+        <w:t xml:space="preserve">10 </w:t>
+      </w:r>
+      <w:r>
+        <w:rPr>
+          <w:b/>
+          <w:bCs/>
+          <w:lang w:val="en-US"/>
+        </w:rPr>
+        <w:t>Hand-crafted Attributes</w:t>
+      </w:r>
+      <w:r>
+        <w:rPr>
+          <w:b/>
+          <w:bCs/>
+          <w:lang w:val="en-US"/>
+        </w:rPr>
+        <w:t xml:space="preserve"> (Scaled)</w:t>
+      </w:r>
+      <w:r>
+        <w:rPr>
+          <w:b/>
+          <w:bCs/>
+          <w:lang w:val="en-US"/>
+        </w:rPr>
+        <w:t>:</w:t>
       </w:r>
     </w:p>
     <w:p>
@@ -705,36 +739,17 @@
     </w:p>
     <w:p>
       <w:pPr>
-        <w:pStyle w:val="Heading3"/>
-        <w:rPr>
-          <w:lang w:val="en-US"/>
-        </w:rPr>
-      </w:pPr>
-      <w:r>
-        <w:rPr>
-          <w:lang w:val="en-US"/>
-        </w:rPr>
-        <w:t>Model selection</w:t>
-      </w:r>
-      <w:r>
-        <w:rPr>
-          <w:lang w:val="en-US"/>
-        </w:rPr>
-        <w:t xml:space="preserve"> for test</w:t>
-      </w:r>
-    </w:p>
-    <w:p>
-      <w:pPr>
-        <w:rPr>
-          <w:lang w:val="en-US"/>
-        </w:rPr>
-      </w:pPr>
-      <w:r>
-        <w:rPr>
-          <w:lang w:val="en-US"/>
-        </w:rPr>
-        <w:t>We decided to run on the test set with model Classifier2, trained on the entire dataset for 12 epochs.</w:t>
-      </w:r>
+        <w:rPr>
+          <w:lang w:val="en-US"/>
+        </w:rPr>
+      </w:pPr>
+    </w:p>
+    <w:p>
+      <w:pPr>
+        <w:rPr>
+          <w:lang w:val="en-US"/>
+        </w:rPr>
+      </w:pPr>
     </w:p>
     <w:p>
       <w:pPr>
@@ -789,10 +804,10 @@
           <w:noProof/>
         </w:rPr>
         <w:drawing>
-          <wp:inline distT="0" distB="0" distL="0" distR="0" wp14:anchorId="6A14CE93" wp14:editId="51F20C8B">
-            <wp:extent cx="3019425" cy="4768674"/>
+          <wp:inline distT="0" distB="0" distL="0" distR="0" wp14:anchorId="5A34BA67" wp14:editId="00E9532B">
+            <wp:extent cx="3105150" cy="4919866"/>
             <wp:effectExtent l="0" t="0" r="0" b="0"/>
-            <wp:docPr id="11" name="Picture 11"/>
+            <wp:docPr id="2" name="Picture 2"/>
             <wp:cNvGraphicFramePr>
               <a:graphicFrameLocks xmlns:a="http://schemas.openxmlformats.org/drawingml/2006/main" noChangeAspect="1"/>
             </wp:cNvGraphicFramePr>
@@ -812,7 +827,7 @@
                   <pic:spPr>
                     <a:xfrm>
                       <a:off x="0" y="0"/>
-                      <a:ext cx="3024875" cy="4777281"/>
+                      <a:ext cx="3106964" cy="4922740"/>
                     </a:xfrm>
                     <a:prstGeom prst="rect">
                       <a:avLst/>
@@ -835,10 +850,10 @@
           <w:noProof/>
         </w:rPr>
         <w:drawing>
-          <wp:inline distT="0" distB="0" distL="0" distR="0" wp14:anchorId="7BAAFC2D" wp14:editId="4169E59C">
-            <wp:extent cx="3219450" cy="2732864"/>
+          <wp:inline distT="0" distB="0" distL="0" distR="0" wp14:anchorId="13782758" wp14:editId="7572AB58">
+            <wp:extent cx="3190875" cy="2787691"/>
             <wp:effectExtent l="0" t="0" r="0" b="0"/>
-            <wp:docPr id="9" name="Picture 9"/>
+            <wp:docPr id="4" name="Picture 4"/>
             <wp:cNvGraphicFramePr>
               <a:graphicFrameLocks xmlns:a="http://schemas.openxmlformats.org/drawingml/2006/main" noChangeAspect="1"/>
             </wp:cNvGraphicFramePr>
@@ -858,7 +873,7 @@
                   <pic:spPr>
                     <a:xfrm>
                       <a:off x="0" y="0"/>
-                      <a:ext cx="3223637" cy="2736419"/>
+                      <a:ext cx="3196072" cy="2792231"/>
                     </a:xfrm>
                     <a:prstGeom prst="rect">
                       <a:avLst/>

</xml_diff>